<commit_message>
- updated Concept - refactoring - documentation
</commit_message>
<xml_diff>
--- a/Konzept.docx
+++ b/Konzept.docx
@@ -10,6 +10,7 @@
           <w:sz w:val="24"/>
           <w:szCs w:val="24"/>
           <w:u w:val="single"/>
+          <w:lang w:val="en-US"/>
         </w:rPr>
       </w:pPr>
       <w:r>
@@ -18,6 +19,7 @@
           <w:sz w:val="24"/>
           <w:szCs w:val="24"/>
           <w:u w:val="single"/>
+          <w:lang w:val="en-US"/>
         </w:rPr>
         <w:t xml:space="preserve">OnePercent </w:t>
       </w:r>
@@ -27,6 +29,7 @@
           <w:sz w:val="24"/>
           <w:szCs w:val="24"/>
           <w:u w:val="single"/>
+          <w:lang w:val="en-US"/>
         </w:rPr>
         <w:t>–</w:t>
       </w:r>
@@ -36,6 +39,7 @@
           <w:sz w:val="24"/>
           <w:szCs w:val="24"/>
           <w:u w:val="single"/>
+          <w:lang w:val="en-US"/>
         </w:rPr>
         <w:t xml:space="preserve"> Konzept</w:t>
       </w:r>
@@ -43,8 +47,14 @@
     <w:p>
       <w:pPr>
         <w:jc w:val="both"/>
-      </w:pPr>
-      <w:r>
+        <w:rPr>
+          <w:lang w:val="en-US"/>
+        </w:rPr>
+      </w:pPr>
+      <w:r>
+        <w:rPr>
+          <w:lang w:val="en-US"/>
+        </w:rPr>
         <w:t>Genre: Strategie</w:t>
       </w:r>
     </w:p>
@@ -174,6 +184,8 @@
       <w:r>
         <w:rPr>
           <w:b/>
+          <w:noProof/>
+          <w:lang w:eastAsia="de-DE"/>
         </w:rPr>
         <w:drawing>
           <wp:anchor distT="0" distB="0" distL="114300" distR="114300" simplePos="0" relativeHeight="251658240" behindDoc="1" locked="0" layoutInCell="1" allowOverlap="1" wp14:anchorId="1B1CEB7F" wp14:editId="3F8319CA">
@@ -330,7 +342,13 @@
         <w:t xml:space="preserve">Tick: </w:t>
       </w:r>
       <w:r>
-        <w:t>Ein Tick passiert in einem bestimmten Intervall (z.B. eine Sekunde) und leitet die Berechnung des Folgezustandes aus dem aktiellen Zustand ein (Iteration).</w:t>
+        <w:t>Ein Tick passiert in e</w:t>
+      </w:r>
+      <w:r>
+        <w:t>inem bestimmten Zeiti</w:t>
+      </w:r>
+      <w:r>
+        <w:t>ntervall (z.B. eine Sekunde) und leitet die Berechnung des Folgezustandes aus dem aktiellen Zustand ein (Iteration).</w:t>
       </w:r>
     </w:p>
     <w:p>
@@ -446,7 +464,7 @@
         <w:t xml:space="preserve"> worden, dann gilt dieser für alle Länder, in denen auch alle Skillbranches aktiviert sind, </w:t>
       </w:r>
       <w:r>
-        <w:t>die dem Skill zugeordnet sind</w:t>
+        <w:t>denen der Skill zugeordnet ist</w:t>
       </w:r>
       <w:r>
         <w:t>. Diese Länder sind für den Skill dann relevant.</w:t>
@@ -476,6 +494,9 @@
       <w:r>
         <w:t xml:space="preserve"> der Skill erneut eingesetzt werden kann.</w:t>
       </w:r>
+      <w:r>
+        <w:t xml:space="preserve"> Außerdem muss der Einsatz Credits kosten.</w:t>
+      </w:r>
     </w:p>
     <w:p>
       <w:pPr>
@@ -488,7 +509,15 @@
         <w:t>in Skill kann nur freigeschaltet</w:t>
       </w:r>
       <w:r>
-        <w:t xml:space="preserve"> werden, wenn auch alle Skills freigeschalten sind, von denen der besagte Skill abhängt. So entsteht ein globaler Skilltree. Abhängigkeiten zwischen Skills können über Skillbranches hinaus existieren. So gibt es zum Beispiel Skills, die mehreren Skillbranches zugeordnet werden können.</w:t>
+        <w:t xml:space="preserve"> werden, wenn</w:t>
+      </w:r>
+      <w:r>
+        <w:t xml:space="preserve"> auch alle Skills freigeschaltet</w:t>
+      </w:r>
+      <w:bookmarkStart w:id="0" w:name="_GoBack"/>
+      <w:bookmarkEnd w:id="0"/>
+      <w:r>
+        <w:t xml:space="preserve"> sind, von denen der besagte Skill abhängt. So entsteht ein globaler Skilltree. Abhängigkeiten zwischen Skills können über Skillbranches hinaus existieren. So gibt es zum Beispiel Skills, die mehreren Skillbranches zugeordnet werden können.</w:t>
       </w:r>
     </w:p>
     <w:p>
@@ -538,6 +567,10 @@
         <w:jc w:val="both"/>
       </w:pPr>
       <w:r>
+        <w:rPr>
+          <w:noProof/>
+          <w:lang w:eastAsia="de-DE"/>
+        </w:rPr>
         <w:drawing>
           <wp:anchor distT="0" distB="0" distL="114300" distR="114300" simplePos="0" relativeHeight="251659264" behindDoc="1" locked="0" layoutInCell="1" allowOverlap="1" wp14:anchorId="502451C9" wp14:editId="1C626111">
             <wp:simplePos x="0" y="0"/>
@@ -609,15 +642,22 @@
         <w:t xml:space="preserve"> Außerdem wurden die Skills S1, S2, S3 und S4 schon gekauft. (siehe Abbildungen) S4 gehört sowohl B1, als auch B2 an.</w:t>
       </w:r>
       <w:r>
-        <w:t xml:space="preserve"> Dieser Skill wirkt deshalb nur in Ländern, in denen sowohl B1, als auch B2 aktiviert wurde.</w:t>
-      </w:r>
-    </w:p>
-    <w:p>
-      <w:pPr>
-        <w:jc w:val="both"/>
-      </w:pPr>
+        <w:t xml:space="preserve"> Dieser Skill wirkt deshalb nur in Ländern, in denen </w:t>
+      </w:r>
       <w:r>
         <w:lastRenderedPageBreak/>
+        <w:t>sowohl B1, als auch B2 aktiviert wurde.</w:t>
+      </w:r>
+    </w:p>
+    <w:p>
+      <w:pPr>
+        <w:jc w:val="both"/>
+      </w:pPr>
+      <w:r>
+        <w:rPr>
+          <w:noProof/>
+          <w:lang w:eastAsia="de-DE"/>
+        </w:rPr>
         <w:drawing>
           <wp:anchor distT="0" distB="0" distL="114300" distR="114300" simplePos="0" relativeHeight="251660288" behindDoc="1" locked="0" layoutInCell="1" allowOverlap="1" wp14:anchorId="12C56D04" wp14:editId="3AF3FA29">
             <wp:simplePos x="0" y="0"/>
@@ -782,8 +822,6 @@
       <w:r>
         <w:t>mit einer Anzahl</w:t>
       </w:r>
-      <w:bookmarkStart w:id="0" w:name="_GoBack"/>
-      <w:bookmarkEnd w:id="0"/>
       <w:r>
         <w:t xml:space="preserve"> Credits und darf sich ein Land auswählen, in dem er einen der Skillbranches aktiviert. Je nach Land werden die Kosten für jeden der Skillbranches ermittelt. So sind für den Spieler nicht alle Skillbranches in allen Ländern verfügbar.</w:t>
       </w:r>
@@ -1092,6 +1130,7 @@
   <w:style w:type="character" w:default="1" w:styleId="DefaultParagraphFont">
     <w:name w:val="Default Paragraph Font"/>
     <w:uiPriority w:val="1"/>
+    <w:semiHidden/>
     <w:unhideWhenUsed/>
   </w:style>
   <w:style w:type="table" w:default="1" w:styleId="TableNormal">
@@ -1311,6 +1350,7 @@
   <w:style w:type="character" w:default="1" w:styleId="DefaultParagraphFont">
     <w:name w:val="Default Paragraph Font"/>
     <w:uiPriority w:val="1"/>
+    <w:semiHidden/>
     <w:unhideWhenUsed/>
   </w:style>
   <w:style w:type="table" w:default="1" w:styleId="TableNormal">

</xml_diff>